<commit_message>
Added permision things to Iceberg_rest/Dockerfile as well (untested). Added .json, .crc and .parque to .gitignore. Those files don't have to be in the repo. Changed Taavi errors.docx file to say that my issue is solved.
</commit_message>
<xml_diff>
--- a/PROTO/errors/Taavi errors.docx
+++ b/PROTO/errors/Taavi errors.docx
@@ -5,19 +5,121 @@
     <w:p>
       <w:pPr>
         <w:jc w:val="both"/>
+        <w:rPr>
+          <w:b/>
+          <w:bCs/>
+          <w:color w:val="FF0000"/>
+        </w:rPr>
       </w:pPr>
       <w:r>
+        <w:rPr>
+          <w:b/>
+          <w:bCs/>
+          <w:color w:val="FF0000"/>
+        </w:rPr>
+        <w:t>THIS ISSUE HAS BEEN SOLVED</w:t>
+      </w:r>
+    </w:p>
+    <w:p>
+      <w:pPr>
+        <w:jc w:val="both"/>
+      </w:pPr>
+      <w:r>
+        <w:t>The problem was with cloning the repo from GitHub</w:t>
+      </w:r>
+      <w:r>
+        <w:t xml:space="preserve"> and Windows marking the files and folders as read-only. Even though the whole repo directory has read-write permissions for everyone, for as long as the </w:t>
+      </w:r>
+      <w:r>
+        <w:t>option “Read Only” is checked under folder properties, it has no effect.</w:t>
+      </w:r>
+    </w:p>
+    <w:p>
+      <w:pPr>
+        <w:jc w:val="both"/>
+      </w:pPr>
+      <w:r>
+        <w:drawing>
+          <wp:inline distT="0" distB="0" distL="0" distR="0" wp14:anchorId="34066AC5" wp14:editId="3F22C23E">
+            <wp:extent cx="2956680" cy="3476172"/>
+            <wp:effectExtent l="0" t="0" r="0" b="0"/>
+            <wp:docPr id="553896941" name="Picture 1" descr="A screenshot of a computer&#10;&#10;Description automatically generated"/>
+            <wp:cNvGraphicFramePr>
+              <a:graphicFrameLocks xmlns:a="http://schemas.openxmlformats.org/drawingml/2006/main" noChangeAspect="1"/>
+            </wp:cNvGraphicFramePr>
+            <a:graphic xmlns:a="http://schemas.openxmlformats.org/drawingml/2006/main">
+              <a:graphicData uri="http://schemas.openxmlformats.org/drawingml/2006/picture">
+                <pic:pic xmlns:pic="http://schemas.openxmlformats.org/drawingml/2006/picture">
+                  <pic:nvPicPr>
+                    <pic:cNvPr id="553896941" name="Picture 1" descr="A screenshot of a computer&#10;&#10;Description automatically generated"/>
+                    <pic:cNvPicPr/>
+                  </pic:nvPicPr>
+                  <pic:blipFill>
+                    <a:blip r:embed="rId4"/>
+                    <a:stretch>
+                      <a:fillRect/>
+                    </a:stretch>
+                  </pic:blipFill>
+                  <pic:spPr>
+                    <a:xfrm>
+                      <a:off x="0" y="0"/>
+                      <a:ext cx="2965185" cy="3486172"/>
+                    </a:xfrm>
+                    <a:prstGeom prst="rect">
+                      <a:avLst/>
+                    </a:prstGeom>
+                  </pic:spPr>
+                </pic:pic>
+              </a:graphicData>
+            </a:graphic>
+          </wp:inline>
+        </w:drawing>
+      </w:r>
+    </w:p>
+    <w:p>
+      <w:pPr>
+        <w:jc w:val="both"/>
+      </w:pPr>
+      <w:r>
+        <w:t xml:space="preserve">The option, that has to be unselcted is marked with red rectangle </w:t>
+      </w:r>
+      <w:r>
+        <w:t>in the previous figure.</w:t>
+      </w:r>
+    </w:p>
+    <w:p>
+      <w:pPr>
+        <w:jc w:val="both"/>
+      </w:pPr>
+    </w:p>
+    <w:p>
+      <w:pPr>
+        <w:jc w:val="both"/>
+      </w:pPr>
+    </w:p>
+    <w:p>
+      <w:pPr>
+        <w:jc w:val="both"/>
+      </w:pPr>
+      <w:r>
         <w:t xml:space="preserve">I have a bit different set of errors, but also am trying to figure out how to solve them. At the moment, my issue is that Airflow doesn’t generate DAGs in </w:t>
       </w:r>
       <w:r>
-        <w:t>DAGs view, because it doesn’t have the write permissions to write to /opt/airflow/logs/scheduler directory</w:t>
+        <w:t xml:space="preserve">DAGs view, because it doesn’t have the write </w:t>
+      </w:r>
+      <w:r>
+        <w:lastRenderedPageBreak/>
+        <w:t>permissions to write to /opt/airflow/logs/scheduler directory</w:t>
       </w:r>
       <w:r>
         <w:t xml:space="preserve"> (figure 1).</w:t>
       </w:r>
       <w:r>
+        <w:rPr>
+          <w:noProof/>
+        </w:rPr>
         <w:drawing>
-          <wp:inline distT="0" distB="0" distL="0" distR="0" wp14:anchorId="2B4C0896" wp14:editId="70C9D47C">
+          <wp:inline distT="0" distB="0" distL="0" distR="0" wp14:anchorId="2B4C0896" wp14:editId="3AF969C7">
             <wp:extent cx="6642771" cy="3497942"/>
             <wp:effectExtent l="0" t="0" r="5715" b="7620"/>
             <wp:docPr id="922997703" name="Picture 2" descr="A screen shot of a computer&#10;&#10;Description automatically generated"/>
@@ -34,7 +136,7 @@
                     </pic:cNvPicPr>
                   </pic:nvPicPr>
                   <pic:blipFill>
-                    <a:blip r:embed="rId4" cstate="print">
+                    <a:blip r:embed="rId5" cstate="print">
                       <a:extLst>
                         <a:ext uri="{28A0092B-C50C-407E-A947-70E740481C1C}">
                           <a14:useLocalDpi xmlns:a14="http://schemas.microsoft.com/office/drawing/2010/main" val="0"/>
@@ -110,6 +212,9 @@
         <w:jc w:val="both"/>
       </w:pPr>
       <w:r>
+        <w:rPr>
+          <w:noProof/>
+        </w:rPr>
         <w:drawing>
           <wp:inline distT="0" distB="0" distL="0" distR="0" wp14:anchorId="7DD95C16" wp14:editId="6694BE08">
             <wp:extent cx="5972810" cy="1572895"/>
@@ -128,7 +233,7 @@
                     </pic:cNvPicPr>
                   </pic:nvPicPr>
                   <pic:blipFill>
-                    <a:blip r:embed="rId5">
+                    <a:blip r:embed="rId6">
                       <a:extLst>
                         <a:ext uri="{28A0092B-C50C-407E-A947-70E740481C1C}">
                           <a14:useLocalDpi xmlns:a14="http://schemas.microsoft.com/office/drawing/2010/main" val="0"/>
@@ -206,8 +311,11 @@
         <w:jc w:val="both"/>
       </w:pPr>
       <w:r>
+        <w:rPr>
+          <w:noProof/>
+        </w:rPr>
         <w:drawing>
-          <wp:inline distT="0" distB="0" distL="0" distR="0" wp14:anchorId="1B8E7BFE" wp14:editId="30BB94BE">
+          <wp:inline distT="0" distB="0" distL="0" distR="0" wp14:anchorId="1B8E7BFE" wp14:editId="66252B42">
             <wp:extent cx="4855028" cy="774245"/>
             <wp:effectExtent l="0" t="0" r="3175" b="6985"/>
             <wp:docPr id="1237128500" name="Picture 6" descr="A screenshot of a computer&#10;&#10;Description automatically generated"/>
@@ -224,7 +332,7 @@
                     </pic:cNvPicPr>
                   </pic:nvPicPr>
                   <pic:blipFill>
-                    <a:blip r:embed="rId6" cstate="print">
+                    <a:blip r:embed="rId7" cstate="print">
                       <a:extLst>
                         <a:ext uri="{28A0092B-C50C-407E-A947-70E740481C1C}">
                           <a14:useLocalDpi xmlns:a14="http://schemas.microsoft.com/office/drawing/2010/main" val="0"/>
@@ -268,15 +376,7 @@
         <w:t xml:space="preserve"> grant access to all users inside that folder, but with no luck. It’s as if those </w:t>
       </w:r>
       <w:r>
-        <w:t xml:space="preserve">commands (chmod and chown) inside Airflow Dockerfile and compose.yml file have no </w:t>
-      </w:r>
-      <w:proofErr w:type="gramStart"/>
-      <w:r>
-        <w:t>effect</w:t>
-      </w:r>
-      <w:proofErr w:type="gramEnd"/>
-      <w:r>
-        <w:t xml:space="preserve"> and I am currently kind of scratching my head about what to do with them.</w:t>
+        <w:t>commands (chmod and chown) inside Airflow Dockerfile and compose.yml file have no effect and I am currently kind of scratching my head about what to do with them.</w:t>
       </w:r>
     </w:p>
     <w:sectPr>
@@ -894,6 +994,7 @@
   <w:style w:type="character" w:default="1" w:styleId="DefaultParagraphFont">
     <w:name w:val="Default Paragraph Font"/>
     <w:uiPriority w:val="1"/>
+    <w:semiHidden/>
     <w:unhideWhenUsed/>
   </w:style>
   <w:style w:type="table" w:default="1" w:styleId="TableNormal">

</xml_diff>